<commit_message>
Minor edits to template form
</commit_message>
<xml_diff>
--- a/template-for_area_of_focus_reports/assets/word/template_for_collection_area_of_focus_report.docx
+++ b/template-for_area_of_focus_reports/assets/word/template_for_collection_area_of_focus_report.docx
@@ -97,7 +97,31 @@
         <w:rPr>
           <w:i/>
         </w:rPr>
-        <w:t>This document: version 1, 25 Jan. 2018</w:t>
+        <w:t>This document: version 1</w:t>
+      </w:r>
+      <w:r>
+        <w:rPr>
+          <w:i/>
+        </w:rPr>
+        <w:t>.1:</w:t>
+      </w:r>
+      <w:r>
+        <w:rPr>
+          <w:i/>
+        </w:rPr>
+        <w:t xml:space="preserve"> </w:t>
+      </w:r>
+      <w:r>
+        <w:rPr>
+          <w:i/>
+        </w:rPr>
+        <w:t xml:space="preserve">9 Feb. </w:t>
+      </w:r>
+      <w:r>
+        <w:rPr>
+          <w:i/>
+        </w:rPr>
+        <w:t xml:space="preserve"> 2018</w:t>
       </w:r>
     </w:p>
     <w:p>
@@ -122,243 +146,270 @@
         <w:pStyle w:val="Heading2"/>
       </w:pPr>
       <w:r>
-        <w:t xml:space="preserve">Collection </w:t>
-      </w:r>
-      <w:r>
-        <w:t xml:space="preserve">Area of </w:t>
+        <w:t>C</w:t>
+      </w:r>
+      <w:r>
+        <w:t>orpus C</w:t>
+      </w:r>
+      <w:r>
+        <w:t xml:space="preserve">ollection </w:t>
+      </w:r>
+      <w:r>
+        <w:t>Template for Reporting on an "</w:t>
+      </w:r>
+      <w:r>
+        <w:t>Area of Focus</w:t>
+      </w:r>
+      <w:r>
+        <w:t>"</w:t>
+      </w:r>
+    </w:p>
+    <w:p>
+      <w:pPr>
+        <w:pStyle w:val="BodyText"/>
+        <w:spacing w:before="8"/>
+        <w:rPr>
+          <w:b/>
+          <w:sz w:val="21"/>
+        </w:rPr>
+      </w:pPr>
+    </w:p>
+    <w:p>
+      <w:pPr>
+        <w:pStyle w:val="Heading3"/>
+      </w:pPr>
+      <w:r>
+        <w:t xml:space="preserve">1. </w:t>
+      </w:r>
+      <w:r>
+        <w:t>Overview</w:t>
+      </w:r>
+    </w:p>
+    <w:p>
+      <w:pPr>
+        <w:tabs>
+          <w:tab w:val="left" w:pos="829"/>
+          <w:tab w:val="left" w:pos="830"/>
+        </w:tabs>
+        <w:rPr>
+          <w:b/>
+          <w:sz w:val="24"/>
+          <w:szCs w:val="24"/>
+        </w:rPr>
+      </w:pPr>
+    </w:p>
+    <w:p>
+      <w:pPr>
+        <w:pStyle w:val="Heading4"/>
+      </w:pPr>
+      <w:r>
+        <w:t xml:space="preserve">What is your </w:t>
+      </w:r>
+      <w:r>
+        <w:t xml:space="preserve">collection </w:t>
+      </w:r>
+      <w:r>
+        <w:t>area(s) of focus?</w:t>
+      </w:r>
+    </w:p>
+    <w:p>
+      <w:pPr>
+        <w:tabs>
+          <w:tab w:val="left" w:pos="829"/>
+          <w:tab w:val="left" w:pos="830"/>
+        </w:tabs>
+        <w:rPr>
+          <w:sz w:val="24"/>
+        </w:rPr>
+      </w:pPr>
+    </w:p>
+    <w:p>
+      <w:pPr>
+        <w:tabs>
+          <w:tab w:val="left" w:pos="829"/>
+          <w:tab w:val="left" w:pos="830"/>
+        </w:tabs>
+        <w:rPr>
+          <w:sz w:val="24"/>
+        </w:rPr>
+      </w:pPr>
+      <w:r>
+        <w:rPr>
+          <w:sz w:val="24"/>
+        </w:rPr>
+        <w:t>[Answer here]</w:t>
+      </w:r>
+    </w:p>
+    <w:p>
+      <w:pPr>
+        <w:tabs>
+          <w:tab w:val="left" w:pos="829"/>
+          <w:tab w:val="left" w:pos="830"/>
+        </w:tabs>
+        <w:rPr>
+          <w:sz w:val="24"/>
+        </w:rPr>
+      </w:pPr>
+    </w:p>
+    <w:p>
+      <w:pPr>
+        <w:pStyle w:val="Heading4"/>
+      </w:pPr>
+      <w:r>
+        <w:rPr>
+          <w:sz w:val="24"/>
+        </w:rPr>
+        <w:t>What regions/orientations/groups/ethnicities/nations/languages are you focusing on?</w:t>
+      </w:r>
+      <w:r>
+        <w:t xml:space="preserve"> </w:t>
+      </w:r>
+    </w:p>
+    <w:p>
+      <w:pPr>
+        <w:tabs>
+          <w:tab w:val="left" w:pos="829"/>
+          <w:tab w:val="left" w:pos="830"/>
+        </w:tabs>
+        <w:rPr>
+          <w:sz w:val="24"/>
+        </w:rPr>
+      </w:pPr>
+    </w:p>
+    <w:p>
+      <w:pPr>
+        <w:tabs>
+          <w:tab w:val="left" w:pos="829"/>
+          <w:tab w:val="left" w:pos="830"/>
+        </w:tabs>
+        <w:rPr>
+          <w:sz w:val="24"/>
+        </w:rPr>
+      </w:pPr>
+      <w:r>
+        <w:rPr>
+          <w:sz w:val="24"/>
+        </w:rPr>
+        <w:t>[Answer here]</w:t>
+      </w:r>
+    </w:p>
+    <w:p>
+      <w:pPr>
+        <w:tabs>
+          <w:tab w:val="left" w:pos="829"/>
+          <w:tab w:val="left" w:pos="830"/>
+        </w:tabs>
+        <w:rPr>
+          <w:sz w:val="24"/>
+        </w:rPr>
+      </w:pPr>
+    </w:p>
+    <w:p>
+      <w:pPr>
+        <w:pStyle w:val="Heading4"/>
+      </w:pPr>
+      <w:r>
+        <w:rPr>
+          <w:sz w:val="24"/>
+        </w:rPr>
+        <w:t>Why is this area of focus important to the WE1S corpus?</w:t>
+      </w:r>
+      <w:r>
+        <w:t xml:space="preserve"> </w:t>
+      </w:r>
+    </w:p>
+    <w:p>
+      <w:pPr>
+        <w:tabs>
+          <w:tab w:val="left" w:pos="829"/>
+          <w:tab w:val="left" w:pos="830"/>
+        </w:tabs>
+        <w:rPr>
+          <w:sz w:val="24"/>
+        </w:rPr>
+      </w:pPr>
+    </w:p>
+    <w:p>
+      <w:pPr>
+        <w:tabs>
+          <w:tab w:val="left" w:pos="829"/>
+          <w:tab w:val="left" w:pos="830"/>
+        </w:tabs>
+        <w:rPr>
+          <w:sz w:val="24"/>
+        </w:rPr>
+      </w:pPr>
+      <w:r>
+        <w:rPr>
+          <w:sz w:val="24"/>
+        </w:rPr>
+        <w:t>[Answer here]</w:t>
+      </w:r>
+    </w:p>
+    <w:p>
+      <w:pPr>
+        <w:tabs>
+          <w:tab w:val="left" w:pos="829"/>
+          <w:tab w:val="left" w:pos="830"/>
+        </w:tabs>
+        <w:rPr>
+          <w:sz w:val="24"/>
+        </w:rPr>
+      </w:pPr>
+    </w:p>
+    <w:p>
+      <w:pPr>
+        <w:pStyle w:val="BodyText"/>
+        <w:spacing w:before="6"/>
+        <w:rPr>
+          <w:sz w:val="23"/>
+        </w:rPr>
+      </w:pPr>
+    </w:p>
+    <w:p>
+      <w:pPr>
+        <w:pStyle w:val="Heading3"/>
+      </w:pPr>
+      <w:r>
+        <w:t xml:space="preserve">2. </w:t>
+      </w:r>
+      <w:r>
+        <w:t>Source Scoping Process</w:t>
+      </w:r>
+    </w:p>
+    <w:p>
+      <w:pPr>
+        <w:pStyle w:val="BodyText"/>
+        <w:spacing w:before="1"/>
+        <w:rPr>
+          <w:b/>
+          <w:sz w:val="26"/>
+        </w:rPr>
+      </w:pPr>
+    </w:p>
+    <w:p>
+      <w:pPr>
+        <w:pStyle w:val="Heading4"/>
+      </w:pPr>
+      <w:r>
+        <w:rPr>
+          <w:sz w:val="24"/>
+        </w:rPr>
+        <w:t xml:space="preserve">How have you been selecting sources for the WE1S corpus? (e.g. </w:t>
+      </w:r>
+      <w:r>
+        <w:rPr>
+          <w:sz w:val="24"/>
+        </w:rPr>
+        <w:t>looking through p</w:t>
       </w:r>
       <w:bookmarkStart w:id="0" w:name="_GoBack"/>
       <w:bookmarkEnd w:id="0"/>
       <w:r>
-        <w:t>Focus Report Template</w:t>
-      </w:r>
-    </w:p>
-    <w:p>
-      <w:pPr>
-        <w:pStyle w:val="BodyText"/>
-        <w:spacing w:before="8"/>
-        <w:rPr>
-          <w:b/>
-          <w:sz w:val="21"/>
-        </w:rPr>
-      </w:pPr>
-    </w:p>
-    <w:p>
-      <w:pPr>
-        <w:pStyle w:val="Heading3"/>
-      </w:pPr>
-      <w:r>
-        <w:t xml:space="preserve">1. </w:t>
-      </w:r>
-      <w:r>
-        <w:t>Overview</w:t>
-      </w:r>
-    </w:p>
-    <w:p>
-      <w:pPr>
-        <w:tabs>
-          <w:tab w:val="left" w:pos="829"/>
-          <w:tab w:val="left" w:pos="830"/>
-        </w:tabs>
-        <w:rPr>
-          <w:b/>
-          <w:sz w:val="24"/>
-          <w:szCs w:val="24"/>
-        </w:rPr>
-      </w:pPr>
-    </w:p>
-    <w:p>
-      <w:pPr>
-        <w:pStyle w:val="Heading4"/>
-      </w:pPr>
-      <w:r>
-        <w:t>What is your area(s) of focus?</w:t>
-      </w:r>
-    </w:p>
-    <w:p>
-      <w:pPr>
-        <w:tabs>
-          <w:tab w:val="left" w:pos="829"/>
-          <w:tab w:val="left" w:pos="830"/>
-        </w:tabs>
-        <w:rPr>
-          <w:sz w:val="24"/>
-        </w:rPr>
-      </w:pPr>
-    </w:p>
-    <w:p>
-      <w:pPr>
-        <w:tabs>
-          <w:tab w:val="left" w:pos="829"/>
-          <w:tab w:val="left" w:pos="830"/>
-        </w:tabs>
-        <w:rPr>
-          <w:sz w:val="24"/>
-        </w:rPr>
-      </w:pPr>
-      <w:r>
-        <w:rPr>
-          <w:sz w:val="24"/>
-        </w:rPr>
-        <w:t>[Answer here]</w:t>
-      </w:r>
-    </w:p>
-    <w:p>
-      <w:pPr>
-        <w:tabs>
-          <w:tab w:val="left" w:pos="829"/>
-          <w:tab w:val="left" w:pos="830"/>
-        </w:tabs>
-        <w:rPr>
-          <w:sz w:val="24"/>
-        </w:rPr>
-      </w:pPr>
-    </w:p>
-    <w:p>
-      <w:pPr>
-        <w:pStyle w:val="Heading4"/>
-      </w:pPr>
-      <w:r>
-        <w:rPr>
-          <w:sz w:val="24"/>
-        </w:rPr>
-        <w:t>What regions/orientations/groups/ethnicities/nations/languages are you focusing on?</w:t>
-      </w:r>
-      <w:r>
-        <w:t xml:space="preserve"> </w:t>
-      </w:r>
-    </w:p>
-    <w:p>
-      <w:pPr>
-        <w:tabs>
-          <w:tab w:val="left" w:pos="829"/>
-          <w:tab w:val="left" w:pos="830"/>
-        </w:tabs>
-        <w:rPr>
-          <w:sz w:val="24"/>
-        </w:rPr>
-      </w:pPr>
-    </w:p>
-    <w:p>
-      <w:pPr>
-        <w:tabs>
-          <w:tab w:val="left" w:pos="829"/>
-          <w:tab w:val="left" w:pos="830"/>
-        </w:tabs>
-        <w:rPr>
-          <w:sz w:val="24"/>
-        </w:rPr>
-      </w:pPr>
-      <w:r>
-        <w:rPr>
-          <w:sz w:val="24"/>
-        </w:rPr>
-        <w:t>[Answer here]</w:t>
-      </w:r>
-    </w:p>
-    <w:p>
-      <w:pPr>
-        <w:tabs>
-          <w:tab w:val="left" w:pos="829"/>
-          <w:tab w:val="left" w:pos="830"/>
-        </w:tabs>
-        <w:rPr>
-          <w:sz w:val="24"/>
-        </w:rPr>
-      </w:pPr>
-    </w:p>
-    <w:p>
-      <w:pPr>
-        <w:pStyle w:val="Heading4"/>
-      </w:pPr>
-      <w:r>
-        <w:rPr>
-          <w:sz w:val="24"/>
-        </w:rPr>
-        <w:t>Why is this area of focus important to the WE1S corpus?</w:t>
-      </w:r>
-      <w:r>
-        <w:t xml:space="preserve"> </w:t>
-      </w:r>
-    </w:p>
-    <w:p>
-      <w:pPr>
-        <w:tabs>
-          <w:tab w:val="left" w:pos="829"/>
-          <w:tab w:val="left" w:pos="830"/>
-        </w:tabs>
-        <w:rPr>
-          <w:sz w:val="24"/>
-        </w:rPr>
-      </w:pPr>
-    </w:p>
-    <w:p>
-      <w:pPr>
-        <w:tabs>
-          <w:tab w:val="left" w:pos="829"/>
-          <w:tab w:val="left" w:pos="830"/>
-        </w:tabs>
-        <w:rPr>
-          <w:sz w:val="24"/>
-        </w:rPr>
-      </w:pPr>
-      <w:r>
-        <w:rPr>
-          <w:sz w:val="24"/>
-        </w:rPr>
-        <w:t>[Answer here]</w:t>
-      </w:r>
-    </w:p>
-    <w:p>
-      <w:pPr>
-        <w:tabs>
-          <w:tab w:val="left" w:pos="829"/>
-          <w:tab w:val="left" w:pos="830"/>
-        </w:tabs>
-        <w:rPr>
-          <w:sz w:val="24"/>
-        </w:rPr>
-      </w:pPr>
-    </w:p>
-    <w:p>
-      <w:pPr>
-        <w:pStyle w:val="BodyText"/>
-        <w:spacing w:before="6"/>
-        <w:rPr>
-          <w:sz w:val="23"/>
-        </w:rPr>
-      </w:pPr>
-    </w:p>
-    <w:p>
-      <w:pPr>
-        <w:pStyle w:val="Heading3"/>
-      </w:pPr>
-      <w:r>
-        <w:t xml:space="preserve">2. </w:t>
-      </w:r>
-      <w:r>
-        <w:t>Source Scoping Process</w:t>
-      </w:r>
-    </w:p>
-    <w:p>
-      <w:pPr>
-        <w:pStyle w:val="BodyText"/>
-        <w:spacing w:before="1"/>
-        <w:rPr>
-          <w:b/>
-          <w:sz w:val="26"/>
-        </w:rPr>
-      </w:pPr>
-    </w:p>
-    <w:p>
-      <w:pPr>
-        <w:pStyle w:val="Heading4"/>
-      </w:pPr>
-      <w:r>
-        <w:rPr>
-          <w:sz w:val="24"/>
-        </w:rPr>
-        <w:t>How have you been selecting sources for the WE1S corpus? (e.g. collecting from particular databases, using “impact” lists, etc.)</w:t>
+        <w:rPr>
+          <w:sz w:val="24"/>
+        </w:rPr>
+        <w:t>articular databases, using “impact” lists, etc.)</w:t>
       </w:r>
       <w:r>
         <w:t xml:space="preserve"> </w:t>

</xml_diff>

<commit_message>
updated template to version of 2/19/18
Updated the .md and Word versionos of the area of focus template to version of 2/19/18 (with instructions revised to make form more understandable to eventual larger audience)
</commit_message>
<xml_diff>
--- a/template-for_area_of_focus_reports/assets/word/template_for_collection_area_of_focus_report.docx
+++ b/template-for_area_of_focus_reports/assets/word/template_for_collection_area_of_focus_report.docx
@@ -4,6 +4,290 @@
   <w:body>
     <w:p>
       <w:pPr>
+        <w:pStyle w:val="BodyText"/>
+        <w:rPr>
+          <w:i/>
+          <w:sz w:val="22"/>
+          <w:szCs w:val="22"/>
+        </w:rPr>
+      </w:pPr>
+      <w:r>
+        <w:rPr>
+          <w:i/>
+          <w:sz w:val="22"/>
+          <w:szCs w:val="22"/>
+        </w:rPr>
+        <w:t xml:space="preserve">The WhatEvery1Says (WE1S) project uses digital humanities methods to study public discourse about the humanities. The </w:t>
+      </w:r>
+      <w:r>
+        <w:rPr>
+          <w:i/>
+          <w:sz w:val="22"/>
+          <w:szCs w:val="22"/>
+        </w:rPr>
+        <w:t xml:space="preserve">WE1S </w:t>
+      </w:r>
+      <w:r>
+        <w:rPr>
+          <w:i/>
+          <w:sz w:val="22"/>
+          <w:szCs w:val="22"/>
+        </w:rPr>
+        <w:t xml:space="preserve">project team is assembling an English-language </w:t>
+      </w:r>
+      <w:r>
+        <w:rPr>
+          <w:i/>
+          <w:sz w:val="22"/>
+          <w:szCs w:val="22"/>
+        </w:rPr>
+        <w:t xml:space="preserve">primary </w:t>
+      </w:r>
+      <w:r>
+        <w:rPr>
+          <w:i/>
+          <w:sz w:val="22"/>
+          <w:szCs w:val="22"/>
+        </w:rPr>
+        <w:t>corpus of publications (including newspapers, magazines,</w:t>
+      </w:r>
+      <w:r>
+        <w:rPr>
+          <w:i/>
+          <w:sz w:val="22"/>
+          <w:szCs w:val="22"/>
+        </w:rPr>
+        <w:t xml:space="preserve"> and</w:t>
+      </w:r>
+      <w:r>
+        <w:rPr>
+          <w:i/>
+          <w:sz w:val="22"/>
+          <w:szCs w:val="22"/>
+        </w:rPr>
+        <w:t xml:space="preserve"> television and radio transcripts) to collect full-text digital articles that will be ingested for text analysis.</w:t>
+      </w:r>
+    </w:p>
+    <w:p>
+      <w:pPr>
+        <w:pStyle w:val="BodyText"/>
+        <w:rPr>
+          <w:i/>
+          <w:sz w:val="22"/>
+          <w:szCs w:val="22"/>
+        </w:rPr>
+      </w:pPr>
+    </w:p>
+    <w:p>
+      <w:pPr>
+        <w:pStyle w:val="BodyText"/>
+        <w:rPr>
+          <w:i/>
+          <w:sz w:val="22"/>
+          <w:szCs w:val="22"/>
+        </w:rPr>
+      </w:pPr>
+      <w:r>
+        <w:rPr>
+          <w:i/>
+          <w:sz w:val="22"/>
+          <w:szCs w:val="22"/>
+        </w:rPr>
+        <w:t>Corpus</w:t>
+      </w:r>
+      <w:r>
+        <w:rPr>
+          <w:i/>
+          <w:sz w:val="22"/>
+          <w:szCs w:val="22"/>
+        </w:rPr>
+        <w:t xml:space="preserve"> scopin</w:t>
+      </w:r>
+      <w:r>
+        <w:rPr>
+          <w:i/>
+          <w:sz w:val="22"/>
+          <w:szCs w:val="22"/>
+        </w:rPr>
+        <w:t xml:space="preserve">g work has identified </w:t>
+      </w:r>
+      <w:r>
+        <w:rPr>
+          <w:i/>
+          <w:sz w:val="22"/>
+          <w:szCs w:val="22"/>
+        </w:rPr>
+        <w:t>publications and databases that</w:t>
+      </w:r>
+      <w:r>
+        <w:rPr>
+          <w:i/>
+          <w:sz w:val="22"/>
+          <w:szCs w:val="22"/>
+        </w:rPr>
+        <w:t xml:space="preserve"> will be useful to building the</w:t>
+      </w:r>
+      <w:r>
+        <w:rPr>
+          <w:i/>
+          <w:sz w:val="22"/>
+          <w:szCs w:val="22"/>
+        </w:rPr>
+        <w:t xml:space="preserve"> primary WE1S</w:t>
+      </w:r>
+      <w:r>
+        <w:rPr>
+          <w:i/>
+          <w:sz w:val="22"/>
+          <w:szCs w:val="22"/>
+        </w:rPr>
+        <w:t xml:space="preserve"> corpus. Each RA is responsible for one or several “areas of focus,” to ensure that WE1S is achieving representativeness in its </w:t>
+      </w:r>
+      <w:r>
+        <w:rPr>
+          <w:i/>
+          <w:sz w:val="22"/>
+          <w:szCs w:val="22"/>
+        </w:rPr>
+        <w:t xml:space="preserve">main </w:t>
+      </w:r>
+      <w:r>
+        <w:rPr>
+          <w:i/>
+          <w:sz w:val="22"/>
+          <w:szCs w:val="22"/>
+        </w:rPr>
+        <w:t>corpus (these areas,</w:t>
+      </w:r>
+      <w:r>
+        <w:rPr>
+          <w:i/>
+          <w:sz w:val="22"/>
+          <w:szCs w:val="22"/>
+        </w:rPr>
+        <w:t xml:space="preserve"> for example, include </w:t>
+      </w:r>
+      <w:r>
+        <w:rPr>
+          <w:i/>
+          <w:sz w:val="22"/>
+          <w:szCs w:val="22"/>
+        </w:rPr>
+        <w:t>global nation</w:t>
+      </w:r>
+      <w:r>
+        <w:rPr>
+          <w:i/>
+          <w:sz w:val="22"/>
+          <w:szCs w:val="22"/>
+        </w:rPr>
+        <w:t>s and regions, alternative/in</w:t>
+      </w:r>
+      <w:r>
+        <w:rPr>
+          <w:i/>
+          <w:sz w:val="22"/>
+          <w:szCs w:val="22"/>
+        </w:rPr>
+        <w:t xml:space="preserve">die sources, </w:t>
+      </w:r>
+      <w:r>
+        <w:rPr>
+          <w:i/>
+          <w:sz w:val="22"/>
+          <w:szCs w:val="22"/>
+        </w:rPr>
+        <w:t>and news sources targeted toward</w:t>
+      </w:r>
+      <w:r>
+        <w:rPr>
+          <w:i/>
+          <w:sz w:val="22"/>
+          <w:szCs w:val="22"/>
+        </w:rPr>
+        <w:t xml:space="preserve"> </w:t>
+      </w:r>
+      <w:r>
+        <w:rPr>
+          <w:i/>
+          <w:sz w:val="22"/>
+          <w:szCs w:val="22"/>
+        </w:rPr>
+        <w:t>various rac</w:t>
+      </w:r>
+      <w:r>
+        <w:rPr>
+          <w:i/>
+          <w:sz w:val="22"/>
+          <w:szCs w:val="22"/>
+        </w:rPr>
+        <w:t>ial, ethnic, and gender groups.)</w:t>
+      </w:r>
+    </w:p>
+    <w:p>
+      <w:pPr>
+        <w:pStyle w:val="BodyText"/>
+        <w:rPr>
+          <w:i/>
+          <w:sz w:val="22"/>
+          <w:szCs w:val="22"/>
+        </w:rPr>
+      </w:pPr>
+    </w:p>
+    <w:p>
+      <w:pPr>
+        <w:pStyle w:val="BodyText"/>
+        <w:rPr>
+          <w:i/>
+          <w:sz w:val="22"/>
+          <w:szCs w:val="22"/>
+        </w:rPr>
+      </w:pPr>
+      <w:r>
+        <w:rPr>
+          <w:i/>
+          <w:sz w:val="22"/>
+          <w:szCs w:val="22"/>
+        </w:rPr>
+        <w:t>In addition to this primary corpus, WE1S will also be producing</w:t>
+      </w:r>
+      <w:r>
+        <w:rPr>
+          <w:i/>
+          <w:sz w:val="22"/>
+          <w:szCs w:val="22"/>
+        </w:rPr>
+        <w:t xml:space="preserve"> in the future</w:t>
+      </w:r>
+      <w:r>
+        <w:rPr>
+          <w:i/>
+          <w:sz w:val="22"/>
+          <w:szCs w:val="22"/>
+        </w:rPr>
+        <w:t xml:space="preserve"> smaller sub-corpora, which will likely include historical newspapers, scholarly journals, </w:t>
+      </w:r>
+      <w:r>
+        <w:rPr>
+          <w:i/>
+          <w:sz w:val="22"/>
+          <w:szCs w:val="22"/>
+        </w:rPr>
+        <w:t>speeches and mission statements, government and political documents, and Spanish-language publications.</w:t>
+      </w:r>
+    </w:p>
+    <w:p>
+      <w:pPr>
+        <w:pStyle w:val="BodyText"/>
+        <w:rPr>
+          <w:i/>
+          <w:sz w:val="22"/>
+          <w:szCs w:val="22"/>
+        </w:rPr>
+      </w:pPr>
+    </w:p>
+    <w:p>
+      <w:pPr>
         <w:spacing w:before="66"/>
         <w:ind w:left="109" w:right="152"/>
         <w:rPr>
@@ -14,17 +298,27 @@
         <w:rPr>
           <w:i/>
         </w:rPr>
-        <w:t>As we have been completing research for our areas of focus, the WE1S RAs have brought up thought-provoking questions and reflections about representativeness, canonicity, source availability, and the source collection process. This form is meant to provide a space for RAs to keep track of their reflections, which may in the future provide a foundation for more in-depth research reports.</w:t>
-      </w:r>
-    </w:p>
-    <w:p>
-      <w:pPr>
-        <w:pStyle w:val="BodyText"/>
-        <w:spacing w:before="4"/>
-        <w:rPr>
-          <w:i/>
-          <w:sz w:val="22"/>
-          <w:szCs w:val="22"/>
+        <w:t xml:space="preserve">As we have been completing research for our </w:t>
+      </w:r>
+      <w:r>
+        <w:rPr>
+          <w:i/>
+        </w:rPr>
+        <w:t xml:space="preserve">primary corpus </w:t>
+      </w:r>
+      <w:r>
+        <w:rPr>
+          <w:i/>
+        </w:rPr>
+        <w:t>areas of focus, the WE1S RAs have brought up thought-provoking questions and reflections about representativeness, canonicity, source availability, and the source collection process. This form is meant to provide a space for RAs to keep track of their reflections, which may in the future provide a foundation for more in-depth research reports.</w:t>
+      </w:r>
+    </w:p>
+    <w:p>
+      <w:pPr>
+        <w:spacing w:before="66"/>
+        <w:ind w:left="109" w:right="152"/>
+        <w:rPr>
+          <w:i/>
         </w:rPr>
       </w:pPr>
     </w:p>
@@ -40,19 +334,16 @@
         <w:rPr>
           <w:i/>
         </w:rPr>
-        <w:t>Please answer the following questions about your area of research focus as you proceed with your research, and feel free to add additional reflections to section 6 below.</w:t>
-      </w:r>
-      <w:r>
-        <w:rPr>
-          <w:i/>
-        </w:rPr>
-        <w:t xml:space="preserve"> This report will eventually be published on the WE1S public Web site.</w:t>
+        <w:t>Please answer the following questions about your area of research focus as you proceed with your research, and feel free to add additional reflections to section 6 below. This report will eventually be published on the WE1S public Web site.</w:t>
       </w:r>
     </w:p>
     <w:p>
       <w:pPr>
         <w:spacing w:line="274" w:lineRule="exact"/>
         <w:ind w:left="109" w:right="238"/>
+        <w:rPr>
+          <w:i/>
+        </w:rPr>
       </w:pPr>
     </w:p>
     <w:p>
@@ -67,13 +358,7 @@
         <w:rPr>
           <w:i/>
         </w:rPr>
-        <w:t xml:space="preserve">Please avoid fancy formatting (special fonts, colors, tables, spacing adjustments, etc., since this Word document will eventually be converted into Markdown </w:t>
-      </w:r>
-      <w:r>
-        <w:rPr>
-          <w:i/>
-        </w:rPr>
-        <w:t>before being posted online.</w:t>
+        <w:t>Please avoid fancy formatting (special fonts, colors, tables, spacing adjustments, etc., since this Word document will eventually be converted into Markdown before being posted online.</w:t>
       </w:r>
     </w:p>
     <w:p>
@@ -97,32 +382,16 @@
         <w:rPr>
           <w:i/>
         </w:rPr>
-        <w:t>This document: version 1</w:t>
-      </w:r>
-      <w:r>
-        <w:rPr>
-          <w:i/>
-        </w:rPr>
-        <w:t>.1:</w:t>
-      </w:r>
-      <w:r>
-        <w:rPr>
-          <w:i/>
-        </w:rPr>
-        <w:t xml:space="preserve"> </w:t>
-      </w:r>
-      <w:r>
-        <w:rPr>
-          <w:i/>
-        </w:rPr>
-        <w:t xml:space="preserve">9 Feb. </w:t>
-      </w:r>
-      <w:r>
-        <w:rPr>
-          <w:i/>
-        </w:rPr>
-        <w:t xml:space="preserve"> 2018</w:t>
-      </w:r>
+        <w:t>This document: version 1, 19 Feb</w:t>
+      </w:r>
+      <w:r>
+        <w:rPr>
+          <w:i/>
+        </w:rPr>
+        <w:t>. 2018</w:t>
+      </w:r>
+      <w:bookmarkStart w:id="0" w:name="_GoBack"/>
+      <w:bookmarkEnd w:id="0"/>
     </w:p>
     <w:p>
       <w:pPr>
@@ -146,22 +415,10 @@
         <w:pStyle w:val="Heading2"/>
       </w:pPr>
       <w:r>
-        <w:t>C</w:t>
-      </w:r>
-      <w:r>
-        <w:t>orpus C</w:t>
-      </w:r>
-      <w:r>
-        <w:t xml:space="preserve">ollection </w:t>
-      </w:r>
-      <w:r>
-        <w:t>Template for Reporting on an "</w:t>
-      </w:r>
-      <w:r>
-        <w:t>Area of Focus</w:t>
-      </w:r>
-      <w:r>
-        <w:t>"</w:t>
+        <w:t xml:space="preserve">Collection </w:t>
+      </w:r>
+      <w:r>
+        <w:t>Area of Focus Report Template</w:t>
       </w:r>
     </w:p>
     <w:p>
@@ -203,42 +460,30 @@
         <w:pStyle w:val="Heading4"/>
       </w:pPr>
       <w:r>
-        <w:t xml:space="preserve">What is your </w:t>
-      </w:r>
-      <w:r>
-        <w:t xml:space="preserve">collection </w:t>
-      </w:r>
-      <w:r>
-        <w:t>area(s) of focus?</w:t>
-      </w:r>
-    </w:p>
-    <w:p>
-      <w:pPr>
-        <w:tabs>
-          <w:tab w:val="left" w:pos="829"/>
-          <w:tab w:val="left" w:pos="830"/>
-        </w:tabs>
-        <w:rPr>
-          <w:sz w:val="24"/>
-        </w:rPr>
-      </w:pPr>
-    </w:p>
-    <w:p>
-      <w:pPr>
-        <w:tabs>
-          <w:tab w:val="left" w:pos="829"/>
-          <w:tab w:val="left" w:pos="830"/>
-        </w:tabs>
-        <w:rPr>
-          <w:sz w:val="24"/>
-        </w:rPr>
-      </w:pPr>
-      <w:r>
-        <w:rPr>
-          <w:sz w:val="24"/>
-        </w:rPr>
-        <w:t>[Answer here]</w:t>
-      </w:r>
+        <w:t>What is your area(s) of focus?</w:t>
+      </w:r>
+    </w:p>
+    <w:p>
+      <w:pPr>
+        <w:tabs>
+          <w:tab w:val="left" w:pos="829"/>
+          <w:tab w:val="left" w:pos="830"/>
+        </w:tabs>
+        <w:rPr>
+          <w:sz w:val="24"/>
+        </w:rPr>
+      </w:pPr>
+    </w:p>
+    <w:p>
+      <w:pPr>
+        <w:tabs>
+          <w:tab w:val="left" w:pos="829"/>
+          <w:tab w:val="left" w:pos="830"/>
+        </w:tabs>
+        <w:rPr>
+          <w:sz w:val="24"/>
+        </w:rPr>
+      </w:pPr>
     </w:p>
     <w:p>
       <w:pPr>
@@ -259,7 +504,7 @@
         <w:rPr>
           <w:sz w:val="24"/>
         </w:rPr>
-        <w:t>What regions/orientations/groups/ethnicities/nations/languages are you focusing on?</w:t>
+        <w:t>Why is this area of focus important to the WE1S corpus?</w:t>
       </w:r>
       <w:r>
         <w:t xml:space="preserve"> </w:t>
@@ -275,76 +520,6 @@
           <w:sz w:val="24"/>
         </w:rPr>
       </w:pPr>
-    </w:p>
-    <w:p>
-      <w:pPr>
-        <w:tabs>
-          <w:tab w:val="left" w:pos="829"/>
-          <w:tab w:val="left" w:pos="830"/>
-        </w:tabs>
-        <w:rPr>
-          <w:sz w:val="24"/>
-        </w:rPr>
-      </w:pPr>
-      <w:r>
-        <w:rPr>
-          <w:sz w:val="24"/>
-        </w:rPr>
-        <w:t>[Answer here]</w:t>
-      </w:r>
-    </w:p>
-    <w:p>
-      <w:pPr>
-        <w:tabs>
-          <w:tab w:val="left" w:pos="829"/>
-          <w:tab w:val="left" w:pos="830"/>
-        </w:tabs>
-        <w:rPr>
-          <w:sz w:val="24"/>
-        </w:rPr>
-      </w:pPr>
-    </w:p>
-    <w:p>
-      <w:pPr>
-        <w:pStyle w:val="Heading4"/>
-      </w:pPr>
-      <w:r>
-        <w:rPr>
-          <w:sz w:val="24"/>
-        </w:rPr>
-        <w:t>Why is this area of focus important to the WE1S corpus?</w:t>
-      </w:r>
-      <w:r>
-        <w:t xml:space="preserve"> </w:t>
-      </w:r>
-    </w:p>
-    <w:p>
-      <w:pPr>
-        <w:tabs>
-          <w:tab w:val="left" w:pos="829"/>
-          <w:tab w:val="left" w:pos="830"/>
-        </w:tabs>
-        <w:rPr>
-          <w:sz w:val="24"/>
-        </w:rPr>
-      </w:pPr>
-    </w:p>
-    <w:p>
-      <w:pPr>
-        <w:tabs>
-          <w:tab w:val="left" w:pos="829"/>
-          <w:tab w:val="left" w:pos="830"/>
-        </w:tabs>
-        <w:rPr>
-          <w:sz w:val="24"/>
-        </w:rPr>
-      </w:pPr>
-      <w:r>
-        <w:rPr>
-          <w:sz w:val="24"/>
-        </w:rPr>
-        <w:t>[Answer here]</w:t>
-      </w:r>
     </w:p>
     <w:p>
       <w:pPr>
@@ -395,21 +570,7 @@
         <w:rPr>
           <w:sz w:val="24"/>
         </w:rPr>
-        <w:t xml:space="preserve">How have you been selecting sources for the WE1S corpus? (e.g. </w:t>
-      </w:r>
-      <w:r>
-        <w:rPr>
-          <w:sz w:val="24"/>
-        </w:rPr>
-        <w:t>looking through p</w:t>
-      </w:r>
-      <w:bookmarkStart w:id="0" w:name="_GoBack"/>
-      <w:bookmarkEnd w:id="0"/>
-      <w:r>
-        <w:rPr>
-          <w:sz w:val="24"/>
-        </w:rPr>
-        <w:t>articular databases, using “impact” lists, etc.)</w:t>
+        <w:t>How have you been selecting sources for the WE1S corpus? (e.g. collecting from particular databases, using “impact” lists, etc.)</w:t>
       </w:r>
       <w:r>
         <w:t xml:space="preserve"> </w:t>
@@ -436,23 +597,6 @@
           <w:sz w:val="24"/>
         </w:rPr>
       </w:pPr>
-      <w:r>
-        <w:rPr>
-          <w:sz w:val="24"/>
-        </w:rPr>
-        <w:t>[Answer here]</w:t>
-      </w:r>
-    </w:p>
-    <w:p>
-      <w:pPr>
-        <w:tabs>
-          <w:tab w:val="left" w:pos="829"/>
-          <w:tab w:val="left" w:pos="830"/>
-        </w:tabs>
-        <w:rPr>
-          <w:sz w:val="24"/>
-        </w:rPr>
-      </w:pPr>
     </w:p>
     <w:p>
       <w:pPr>
@@ -462,6 +606,7 @@
         <w:rPr>
           <w:sz w:val="24"/>
         </w:rPr>
+        <w:lastRenderedPageBreak/>
         <w:t>If you are using external lists to guide your selection of sources, include links here and indicate who produced them, for what purpose the list was produced, and any potential bias issues involved.</w:t>
       </w:r>
       <w:r>
@@ -489,12 +634,6 @@
           <w:sz w:val="24"/>
         </w:rPr>
       </w:pPr>
-      <w:r>
-        <w:rPr>
-          <w:sz w:val="24"/>
-        </w:rPr>
-        <w:t>[Answer here]</w:t>
-      </w:r>
     </w:p>
     <w:p>
       <w:pPr>
@@ -549,8 +688,19 @@
         <w:rPr>
           <w:sz w:val="24"/>
         </w:rPr>
-        <w:lastRenderedPageBreak/>
-        <w:t>How representative is the corpus that you are creating for your area of focus? (“Representativeness” can be interpreted and addressed in a number of ways, so tailor it to be most productive for your area.)</w:t>
+        <w:t xml:space="preserve">How representative </w:t>
+      </w:r>
+      <w:r>
+        <w:rPr>
+          <w:sz w:val="24"/>
+        </w:rPr>
+        <w:t>do you think your corpus is?</w:t>
+      </w:r>
+      <w:r>
+        <w:rPr>
+          <w:sz w:val="24"/>
+        </w:rPr>
+        <w:t xml:space="preserve"> (“Representativeness” can be interpreted and addressed in a number of ways, so tailor it to be most productive for your area.)</w:t>
       </w:r>
       <w:r>
         <w:t xml:space="preserve"> </w:t>
@@ -577,23 +727,6 @@
           <w:sz w:val="24"/>
         </w:rPr>
       </w:pPr>
-      <w:r>
-        <w:rPr>
-          <w:sz w:val="24"/>
-        </w:rPr>
-        <w:t>[Answer here]</w:t>
-      </w:r>
-    </w:p>
-    <w:p>
-      <w:pPr>
-        <w:tabs>
-          <w:tab w:val="left" w:pos="829"/>
-          <w:tab w:val="left" w:pos="830"/>
-        </w:tabs>
-        <w:rPr>
-          <w:sz w:val="24"/>
-        </w:rPr>
-      </w:pPr>
     </w:p>
     <w:p>
       <w:pPr>
@@ -619,23 +752,6 @@
           <w:sz w:val="24"/>
         </w:rPr>
       </w:pPr>
-    </w:p>
-    <w:p>
-      <w:pPr>
-        <w:tabs>
-          <w:tab w:val="left" w:pos="829"/>
-          <w:tab w:val="left" w:pos="830"/>
-        </w:tabs>
-        <w:rPr>
-          <w:sz w:val="24"/>
-        </w:rPr>
-      </w:pPr>
-      <w:r>
-        <w:rPr>
-          <w:sz w:val="24"/>
-        </w:rPr>
-        <w:t>[Answer here]</w:t>
-      </w:r>
     </w:p>
     <w:p>
       <w:pPr>
@@ -805,55 +921,10 @@
       <w:r>
         <w:t xml:space="preserve"> </w:t>
       </w:r>
-    </w:p>
-    <w:p>
-      <w:pPr>
-        <w:tabs>
-          <w:tab w:val="left" w:pos="829"/>
-          <w:tab w:val="left" w:pos="830"/>
-        </w:tabs>
-        <w:rPr>
-          <w:sz w:val="24"/>
-        </w:rPr>
-      </w:pPr>
-    </w:p>
-    <w:p>
-      <w:pPr>
-        <w:tabs>
-          <w:tab w:val="left" w:pos="829"/>
-          <w:tab w:val="left" w:pos="830"/>
-        </w:tabs>
-        <w:rPr>
-          <w:sz w:val="24"/>
-        </w:rPr>
-      </w:pPr>
-      <w:r>
-        <w:rPr>
-          <w:sz w:val="24"/>
-        </w:rPr>
-        <w:t>[Answer here]</w:t>
-      </w:r>
-    </w:p>
-    <w:p>
-      <w:pPr>
-        <w:tabs>
-          <w:tab w:val="left" w:pos="829"/>
-          <w:tab w:val="left" w:pos="830"/>
-        </w:tabs>
-        <w:spacing w:line="274" w:lineRule="exact"/>
-        <w:ind w:right="411"/>
-        <w:rPr>
-          <w:sz w:val="24"/>
-        </w:rPr>
-      </w:pPr>
-    </w:p>
-    <w:p>
-      <w:pPr>
-        <w:pStyle w:val="Heading4"/>
-      </w:pPr>
-      <w:r>
-        <w:rPr>
-          <w:sz w:val="24"/>
+      <w:r>
+        <w:rPr>
+          <w:sz w:val="24"/>
+          <w:szCs w:val="24"/>
         </w:rPr>
         <w:t>Do you anticipate any challenges emerging from your work going forward?</w:t>
       </w:r>
@@ -871,23 +942,6 @@
           <w:sz w:val="24"/>
         </w:rPr>
       </w:pPr>
-    </w:p>
-    <w:p>
-      <w:pPr>
-        <w:tabs>
-          <w:tab w:val="left" w:pos="829"/>
-          <w:tab w:val="left" w:pos="830"/>
-        </w:tabs>
-        <w:rPr>
-          <w:sz w:val="24"/>
-        </w:rPr>
-      </w:pPr>
-      <w:r>
-        <w:rPr>
-          <w:sz w:val="24"/>
-        </w:rPr>
-        <w:t>[Answer here]</w:t>
-      </w:r>
     </w:p>
     <w:p>
       <w:pPr>
@@ -960,23 +1014,6 @@
           <w:tab w:val="left" w:pos="829"/>
           <w:tab w:val="left" w:pos="830"/>
         </w:tabs>
-        <w:rPr>
-          <w:sz w:val="24"/>
-        </w:rPr>
-      </w:pPr>
-      <w:r>
-        <w:rPr>
-          <w:sz w:val="24"/>
-        </w:rPr>
-        <w:t>[Answer here]</w:t>
-      </w:r>
-    </w:p>
-    <w:p>
-      <w:pPr>
-        <w:tabs>
-          <w:tab w:val="left" w:pos="829"/>
-          <w:tab w:val="left" w:pos="830"/>
-        </w:tabs>
         <w:spacing w:line="274" w:lineRule="exact"/>
         <w:ind w:right="777"/>
         <w:rPr>
@@ -1019,23 +1056,6 @@
           <w:sz w:val="24"/>
         </w:rPr>
       </w:pPr>
-      <w:r>
-        <w:rPr>
-          <w:sz w:val="24"/>
-        </w:rPr>
-        <w:t>[Answer here]</w:t>
-      </w:r>
-    </w:p>
-    <w:p>
-      <w:pPr>
-        <w:tabs>
-          <w:tab w:val="left" w:pos="829"/>
-          <w:tab w:val="left" w:pos="830"/>
-        </w:tabs>
-        <w:rPr>
-          <w:sz w:val="24"/>
-        </w:rPr>
-      </w:pPr>
     </w:p>
     <w:p>
       <w:pPr>
@@ -1097,24 +1117,6 @@
           <w:sz w:val="24"/>
         </w:rPr>
       </w:pPr>
-    </w:p>
-    <w:p>
-      <w:pPr>
-        <w:tabs>
-          <w:tab w:val="left" w:pos="829"/>
-          <w:tab w:val="left" w:pos="830"/>
-        </w:tabs>
-        <w:rPr>
-          <w:sz w:val="24"/>
-        </w:rPr>
-      </w:pPr>
-      <w:r>
-        <w:rPr>
-          <w:sz w:val="24"/>
-        </w:rPr>
-        <w:lastRenderedPageBreak/>
-        <w:t>[Answer here]</w:t>
-      </w:r>
     </w:p>
     <w:p>
       <w:pPr>
@@ -1551,15 +1553,10 @@
     <w:lsdException w:name="Book Title" w:uiPriority="33" w:qFormat="1"/>
     <w:lsdException w:name="Bibliography" w:semiHidden="1" w:uiPriority="37" w:unhideWhenUsed="1"/>
     <w:lsdException w:name="TOC Heading" w:semiHidden="1" w:uiPriority="39" w:unhideWhenUsed="1" w:qFormat="1"/>
-    <w:lsdException w:name="Plain Table 1" w:uiPriority="41"/>
-    <w:lsdException w:name="Plain Table 2" w:uiPriority="42"/>
-    <w:lsdException w:name="Plain Table 3" w:uiPriority="43"/>
-    <w:lsdException w:name="Plain Table 4" w:uiPriority="44"/>
-    <w:lsdException w:name="Plain Table 5" w:uiPriority="45"/>
-    <w:lsdException w:name="Grid Table Light" w:uiPriority="40"/>
-    <w:lsdException w:name="Grid Table 1 Light" w:uiPriority="46"/>
-    <w:lsdException w:name="Grid Table 2" w:uiPriority="47"/>
-    <w:lsdException w:name="Grid Table 3" w:uiPriority="48"/>
+    <w:lsdException w:name="Grid Table Light" w:semiHidden="1" w:unhideWhenUsed="1"/>
+    <w:lsdException w:name="Grid Table 1 Light" w:semiHidden="1" w:unhideWhenUsed="1"/>
+    <w:lsdException w:name="Grid Table 2" w:semiHidden="1" w:unhideWhenUsed="1"/>
+    <w:lsdException w:name="Grid Table 3" w:semiHidden="1" w:unhideWhenUsed="1"/>
     <w:lsdException w:name="Grid Table 4" w:uiPriority="49"/>
     <w:lsdException w:name="Grid Table 5 Dark" w:uiPriority="50"/>
     <w:lsdException w:name="Grid Table 6 Colorful" w:uiPriority="51"/>

</xml_diff>